<commit_message>
HOT-56 - more docs.
</commit_message>
<xml_diff>
--- a/hotrod/docs/release-3.0/11.09-selects.docx
+++ b/hotrod/docs/release-3.0/11.09-selects.docx
@@ -221,7 +221,7 @@
       <w:tblPr>
         <w:tblW w:w="9975" w:type="dxa"/>
         <w:jc w:val="left"/>
-        <w:tblInd w:w="10" w:type="dxa"/>
+        <w:tblInd w:w="8" w:type="dxa"/>
         <w:tblBorders>
           <w:top w:val="single" w:sz="2" w:space="0" w:color="000001"/>
           <w:left w:val="single" w:sz="2" w:space="0" w:color="000001"/>
@@ -2264,23 +2264,7 @@
       </w:pPr>
       <w:r>
         <w:rPr/>
-        <w:t>The long</w:t>
-      </w:r>
-      <w:r>
-        <w:rPr/>
-        <w:t>er</w:t>
-      </w:r>
-      <w:r>
-        <w:rPr/>
-        <w:t xml:space="preserve"> explanation</w:t>
-      </w:r>
-      <w:r>
-        <w:rPr/>
-        <w:t>:</w:t>
-      </w:r>
-      <w:r>
-        <w:rPr/>
-        <w:t xml:space="preserve"> In order to automatically find out the full list of the columns the resulting tabular data the SQL select statement produces, </w:t>
+        <w:t xml:space="preserve">The longer explanation: In order to automatically find out the full list of the columns the resulting tabular data the SQL select statement produces, </w:t>
       </w:r>
       <w:r>
         <w:rPr>
@@ -2300,157 +2284,1259 @@
       </w:r>
       <w:r>
         <w:rPr/>
-        <w:t xml:space="preserve">. </w:t>
-      </w:r>
-      <w:r>
-        <w:rPr/>
-        <w:t>Of course, t</w:t>
-      </w:r>
-      <w:r>
-        <w:rPr/>
-        <w:t>he temporary view</w:t>
+        <w:t xml:space="preserve">. Of course, the temporary view must be created using a fully valid SQL </w:t>
+      </w:r>
+      <w:r>
+        <w:rPr>
+          <w:rStyle w:val="Source"/>
+        </w:rPr>
+        <w:t>create view</w:t>
+      </w:r>
+      <w:r>
+        <w:rPr/>
+        <w:t xml:space="preserve"> statement and there is where the “foundation” and “complement” sections play a key role. The foundation sections of the SQL are used when creating the view, while complement SQL sections are ignored while creating it.</w:t>
+      </w:r>
+    </w:p>
+    <w:p>
+      <w:pPr>
+        <w:pStyle w:val="Normal"/>
+        <w:rPr/>
+      </w:pPr>
+      <w:r>
+        <w:rPr/>
+      </w:r>
+    </w:p>
+    <w:p>
+      <w:pPr>
+        <w:pStyle w:val="Normal"/>
+        <w:rPr/>
+      </w:pPr>
+      <w:r>
+        <w:rPr/>
+        <w:t>Therefore, the foundation SQL section</w:t>
+      </w:r>
+      <w:r>
+        <w:rPr>
+          <w:rFonts w:eastAsia="Nimbus Sans L" w:cs="Nimbus Sans L"/>
+        </w:rPr>
+        <w:t xml:space="preserve">—that is all the SQL code outside the </w:t>
+      </w:r>
+      <w:r>
+        <w:rPr>
+          <w:rStyle w:val="Source"/>
+          <w:rFonts w:eastAsia="Nimbus Sans L" w:cs="Nimbus Sans L"/>
+        </w:rPr>
+        <w:t>{*</w:t>
+      </w:r>
+      <w:r>
+        <w:rPr>
+          <w:rFonts w:eastAsia="Nimbus Sans L" w:cs="Nimbus Sans L"/>
+        </w:rPr>
+        <w:t xml:space="preserve"> and </w:t>
+      </w:r>
+      <w:r>
+        <w:rPr>
+          <w:rStyle w:val="Source"/>
+          <w:rFonts w:eastAsia="Nimbus Sans L" w:cs="Nimbus Sans L"/>
+        </w:rPr>
+        <w:t>*}</w:t>
+      </w:r>
+      <w:r>
+        <w:rPr>
+          <w:rFonts w:eastAsia="Nimbus Sans L" w:cs="Nimbus Sans L"/>
+        </w:rPr>
+        <w:t xml:space="preserve"> delimiters—</w:t>
+      </w:r>
+      <w:r>
+        <w:rPr/>
+        <w:t xml:space="preserve">must be a valid SQL select statement that can be used to create a view. That is, it cannot have an </w:t>
+      </w:r>
+      <w:r>
+        <w:rPr>
+          <w:rStyle w:val="Source"/>
+        </w:rPr>
+        <w:t>order by</w:t>
+      </w:r>
+      <w:r>
+        <w:rPr/>
+        <w:t xml:space="preserve"> or other SQL sections your database deems unfit for a view.</w:t>
+      </w:r>
+    </w:p>
+    <w:p>
+      <w:pPr>
+        <w:pStyle w:val="Normal"/>
+        <w:rPr/>
+      </w:pPr>
+      <w:r>
+        <w:rPr/>
+      </w:r>
+    </w:p>
+    <w:p>
+      <w:pPr>
+        <w:pStyle w:val="Normal"/>
+        <w:rPr/>
+      </w:pPr>
+      <w:r>
+        <w:rPr/>
+        <w:t>The previous example would generate the following view:</w:t>
+      </w:r>
+    </w:p>
+    <w:p>
+      <w:pPr>
+        <w:pStyle w:val="Normal"/>
+        <w:rPr/>
+      </w:pPr>
+      <w:r>
+        <w:rPr/>
+      </w:r>
+    </w:p>
+    <w:p>
+      <w:pPr>
+        <w:pStyle w:val="Normal"/>
+        <w:rPr/>
+      </w:pPr>
+      <w:r>
+        <w:rPr>
+          <w:rStyle w:val="Source"/>
+        </w:rPr>
+        <w:t xml:space="preserve">  </w:t>
+      </w:r>
+      <w:r>
+        <w:rPr>
+          <w:rStyle w:val="Source"/>
+        </w:rPr>
+        <w:t>create view hotrod_temp_view_001 as</w:t>
+      </w:r>
+    </w:p>
+    <w:p>
+      <w:pPr>
+        <w:pStyle w:val="Normal"/>
+        <w:rPr>
+          <w:rStyle w:val="Source"/>
+        </w:rPr>
+      </w:pPr>
+      <w:r>
+        <w:rPr/>
+      </w:r>
+    </w:p>
+    <w:p>
+      <w:pPr>
+        <w:pStyle w:val="Normal"/>
+        <w:rPr/>
+      </w:pPr>
+      <w:r>
+        <w:rPr>
+          <w:rStyle w:val="Source"/>
+        </w:rPr>
+        <w:t xml:space="preserve">    </w:t>
+      </w:r>
+      <w:r>
+        <w:rPr>
+          <w:rStyle w:val="Source"/>
+        </w:rPr>
+        <w:t>select e.*, r.position from employee e</w:t>
+      </w:r>
+    </w:p>
+    <w:p>
+      <w:pPr>
+        <w:pStyle w:val="Normal"/>
+        <w:rPr/>
+      </w:pPr>
+      <w:r>
+        <w:rPr>
+          <w:rStyle w:val="Source"/>
+        </w:rPr>
+        <w:t xml:space="preserve">      </w:t>
+      </w:r>
+      <w:r>
+        <w:rPr>
+          <w:rStyle w:val="Source"/>
+        </w:rPr>
+        <w:t>left join rank r on (r.employee_id) = (e.id)</w:t>
+      </w:r>
+    </w:p>
+    <w:p>
+      <w:pPr>
+        <w:pStyle w:val="Normal"/>
+        <w:rPr>
+          <w:rStyle w:val="Source"/>
+        </w:rPr>
+      </w:pPr>
+      <w:r>
+        <w:rPr/>
+      </w:r>
+    </w:p>
+    <w:p>
+      <w:pPr>
+        <w:pStyle w:val="Normal"/>
+        <w:rPr/>
+      </w:pPr>
+      <w:r>
+        <w:rPr/>
+        <w:t xml:space="preserve">Note all the complement SQL sections included by </w:t>
+      </w:r>
+      <w:r>
+        <w:rPr>
+          <w:rStyle w:val="Source"/>
+          <w:lang w:eastAsia="zxx" w:bidi="zxx"/>
+        </w:rPr>
+        <w:t>{*</w:t>
+      </w:r>
+      <w:r>
+        <w:rPr/>
+        <w:t xml:space="preserve"> and </w:t>
+      </w:r>
+      <w:r>
+        <w:rPr>
+          <w:rStyle w:val="Source"/>
+        </w:rPr>
+        <w:t>*}</w:t>
+      </w:r>
+      <w:r>
+        <w:rPr/>
+        <w:t xml:space="preserve"> are excluded, so this SQL statement can actually be executed. Once the view is created the column </w:t>
+      </w:r>
+      <w:r>
+        <w:rPr>
+          <w:lang w:val="zxx" w:eastAsia="zxx" w:bidi="zxx"/>
+        </w:rPr>
+        <w:t>metadata</w:t>
+      </w:r>
+      <w:r>
+        <w:rPr/>
+        <w:t xml:space="preserve"> is easily retrieved, and the DAO Java class can be fully produced.</w:t>
+      </w:r>
+    </w:p>
+    <w:p>
+      <w:pPr>
+        <w:pStyle w:val="Normal"/>
+        <w:rPr/>
+      </w:pPr>
+      <w:r>
+        <w:rPr/>
+      </w:r>
+    </w:p>
+    <w:p>
+      <w:pPr>
+        <w:pStyle w:val="Normal"/>
+        <w:rPr/>
+      </w:pPr>
+      <w:r>
+        <w:rPr/>
+        <w:t xml:space="preserve">Also, note the temporary view name is based on the configuration parameter </w:t>
+      </w:r>
+      <w:r>
+        <w:rPr>
+          <w:rStyle w:val="Source"/>
+        </w:rPr>
+        <w:t>temp-view-base-name</w:t>
+      </w:r>
+      <w:r>
+        <w:rPr/>
+        <w:t xml:space="preserve"> on the header section of </w:t>
+      </w:r>
+      <w:r>
+        <w:rPr>
+          <w:lang w:val="zxx" w:eastAsia="zxx" w:bidi="zxx"/>
+        </w:rPr>
+        <w:t>HotRod's</w:t>
+      </w:r>
+      <w:r>
+        <w:rPr/>
+        <w:t xml:space="preserve"> configuration file.</w:t>
+      </w:r>
+    </w:p>
+    <w:p>
+      <w:pPr>
+        <w:pStyle w:val="Normal"/>
+        <w:rPr/>
+      </w:pPr>
+      <w:r>
+        <w:rPr/>
+      </w:r>
+    </w:p>
+    <w:p>
+      <w:pPr>
+        <w:pStyle w:val="Normal"/>
+        <w:rPr/>
+      </w:pPr>
+      <w:r>
+        <w:rPr/>
+        <w:t xml:space="preserve">Please note the temporary view is created, used, and removed automatically by </w:t>
+      </w:r>
+      <w:r>
+        <w:rPr>
+          <w:lang w:val="zxx" w:eastAsia="zxx" w:bidi="zxx"/>
+        </w:rPr>
+        <w:t>HotRod behind the scenes</w:t>
+      </w:r>
+      <w:r>
+        <w:rPr/>
+        <w:t>. Once the code generation is complete the view is automatically dropped.</w:t>
+      </w:r>
+    </w:p>
+    <w:p>
+      <w:pPr>
+        <w:pStyle w:val="Normal"/>
+        <w:rPr/>
+      </w:pPr>
+      <w:r>
+        <w:rPr/>
+      </w:r>
+    </w:p>
+    <w:p>
+      <w:pPr>
+        <w:pStyle w:val="Normal"/>
+        <w:rPr/>
+      </w:pPr>
+      <w:r>
+        <w:rPr/>
+        <w:t>To decide which sections to mark as a complement SQL section consider the following examples:</w:t>
+      </w:r>
+    </w:p>
+    <w:p>
+      <w:pPr>
+        <w:pStyle w:val="Normal"/>
+        <w:rPr/>
+      </w:pPr>
+      <w:r>
+        <w:rPr/>
+      </w:r>
+    </w:p>
+    <w:p>
+      <w:pPr>
+        <w:pStyle w:val="Normal"/>
+        <w:rPr/>
+      </w:pPr>
+      <w:r>
+        <w:rPr>
+          <w:rStyle w:val="Source"/>
+        </w:rPr>
+        <w:t xml:space="preserve">  </w:t>
+      </w:r>
+      <w:r>
+        <w:rPr>
+          <w:rStyle w:val="Source"/>
+        </w:rPr>
+        <w:t>select ... from ... join ... {* where ... *}</w:t>
+      </w:r>
+    </w:p>
+    <w:p>
+      <w:pPr>
+        <w:pStyle w:val="Normal"/>
+        <w:rPr>
+          <w:rStyle w:val="Source"/>
+        </w:rPr>
+      </w:pPr>
+      <w:r>
+        <w:rPr/>
+      </w:r>
+    </w:p>
+    <w:p>
+      <w:pPr>
+        <w:pStyle w:val="Normal"/>
+        <w:rPr/>
+      </w:pPr>
+      <w:r>
+        <w:rPr>
+          <w:rStyle w:val="Source"/>
+        </w:rPr>
+        <w:t xml:space="preserve">  </w:t>
+      </w:r>
+      <w:r>
+        <w:rPr>
+          <w:rStyle w:val="Source"/>
+        </w:rPr>
+        <w:t>select ... from ... join ... {* order by ... *}</w:t>
+      </w:r>
+    </w:p>
+    <w:p>
+      <w:pPr>
+        <w:pStyle w:val="Normal"/>
+        <w:rPr>
+          <w:rStyle w:val="Source"/>
+        </w:rPr>
+      </w:pPr>
+      <w:r>
+        <w:rPr/>
+      </w:r>
+    </w:p>
+    <w:p>
+      <w:pPr>
+        <w:pStyle w:val="Normal"/>
+        <w:rPr/>
+      </w:pPr>
+      <w:r>
+        <w:rPr>
+          <w:rStyle w:val="Source"/>
+        </w:rPr>
+        <w:t xml:space="preserve">  </w:t>
+      </w:r>
+      <w:r>
+        <w:rPr>
+          <w:rStyle w:val="Source"/>
+        </w:rPr>
+        <w:t>select ... from ... join ... {* group by ... *}</w:t>
+      </w:r>
+    </w:p>
+    <w:p>
+      <w:pPr>
+        <w:pStyle w:val="Normal"/>
+        <w:rPr>
+          <w:rStyle w:val="Source"/>
+        </w:rPr>
+      </w:pPr>
+      <w:r>
+        <w:rPr/>
+      </w:r>
+    </w:p>
+    <w:p>
+      <w:pPr>
+        <w:pStyle w:val="Normal"/>
+        <w:rPr/>
+      </w:pPr>
+      <w:r>
+        <w:rPr>
+          <w:rStyle w:val="Source"/>
+        </w:rPr>
+        <w:t xml:space="preserve">  </w:t>
+      </w:r>
+      <w:r>
+        <w:rPr>
+          <w:rStyle w:val="Source"/>
+        </w:rPr>
+        <w:t>select ... from ... join ... {* group by ... having ... *}</w:t>
+      </w:r>
+    </w:p>
+    <w:p>
+      <w:pPr>
+        <w:pStyle w:val="Normal"/>
+        <w:rPr>
+          <w:rStyle w:val="Source"/>
+        </w:rPr>
+      </w:pPr>
+      <w:r>
+        <w:rPr/>
+      </w:r>
+    </w:p>
+    <w:p>
+      <w:pPr>
+        <w:pStyle w:val="Normal"/>
+        <w:rPr/>
+      </w:pPr>
+      <w:r>
+        <w:rPr>
+          <w:rStyle w:val="Source"/>
+        </w:rPr>
+        <w:t xml:space="preserve">  </w:t>
+      </w:r>
+      <w:r>
+        <w:rPr>
+          <w:rStyle w:val="Source"/>
+        </w:rPr>
+        <w:t>select ... from ... join ... {* union ... *}</w:t>
+      </w:r>
+    </w:p>
+    <w:p>
+      <w:pPr>
+        <w:pStyle w:val="Normal"/>
+        <w:rPr>
+          <w:rStyle w:val="Source"/>
+        </w:rPr>
+      </w:pPr>
+      <w:r>
+        <w:rPr/>
+      </w:r>
+    </w:p>
+    <w:p>
+      <w:pPr>
+        <w:pStyle w:val="Normal"/>
+        <w:rPr/>
+      </w:pPr>
+      <w:r>
+        <w:rPr>
+          <w:rStyle w:val="Source"/>
+        </w:rPr>
+        <w:t xml:space="preserve">  </w:t>
+      </w:r>
+      <w:r>
+        <w:rPr>
+          <w:rStyle w:val="Source"/>
+        </w:rPr>
+        <w:t>select ... from ... join ... {* intersect ... *}</w:t>
+      </w:r>
+    </w:p>
+    <w:p>
+      <w:pPr>
+        <w:pStyle w:val="Normal"/>
+        <w:rPr>
+          <w:rStyle w:val="Source"/>
+        </w:rPr>
+      </w:pPr>
+      <w:r>
+        <w:rPr/>
+      </w:r>
+    </w:p>
+    <w:p>
+      <w:pPr>
+        <w:pStyle w:val="Normal"/>
+        <w:rPr/>
+      </w:pPr>
+      <w:bookmarkStart w:id="3" w:name="__DdeLink__531_736650168"/>
+      <w:bookmarkEnd w:id="3"/>
+      <w:r>
+        <w:rPr>
+          <w:rStyle w:val="Source"/>
+        </w:rPr>
+        <w:t xml:space="preserve">  </w:t>
+      </w:r>
+      <w:r>
+        <w:rPr>
+          <w:rStyle w:val="Source"/>
+        </w:rPr>
+        <w:t>select ... from ... join ... {* except ... *}</w:t>
+      </w:r>
+    </w:p>
+    <w:p>
+      <w:pPr>
+        <w:pStyle w:val="Normal"/>
+        <w:rPr>
+          <w:rStyle w:val="Source"/>
+        </w:rPr>
+      </w:pPr>
+      <w:bookmarkStart w:id="4" w:name="__DdeLink__531_736650168"/>
+      <w:bookmarkStart w:id="5" w:name="__DdeLink__531_736650168"/>
+      <w:bookmarkEnd w:id="5"/>
+      <w:r>
+        <w:rPr/>
+      </w:r>
+    </w:p>
+    <w:p>
+      <w:pPr>
+        <w:pStyle w:val="Normal"/>
+        <w:rPr/>
+      </w:pPr>
+      <w:r>
+        <w:rPr>
+          <w:rStyle w:val="Source"/>
+        </w:rPr>
+        <w:t xml:space="preserve">  </w:t>
+      </w:r>
+      <w:r>
+        <w:rPr>
+          <w:rStyle w:val="Source"/>
+        </w:rPr>
+        <w:t>select ... from ... join ... {* where ... order by ...</w:t>
+      </w:r>
+    </w:p>
+    <w:p>
+      <w:pPr>
+        <w:pStyle w:val="Normal"/>
+        <w:rPr/>
+      </w:pPr>
+      <w:r>
+        <w:rPr>
+          <w:rStyle w:val="Source"/>
+        </w:rPr>
+        <w:t xml:space="preserve">      </w:t>
+      </w:r>
+      <w:r>
+        <w:rPr>
+          <w:rStyle w:val="Source"/>
+        </w:rPr>
+        <w:t>group by ... having ... union ... intersect ... except ... *}</w:t>
+      </w:r>
+    </w:p>
+    <w:p>
+      <w:pPr>
+        <w:pStyle w:val="Normal"/>
+        <w:rPr/>
+      </w:pPr>
+      <w:r>
+        <w:rPr/>
+      </w:r>
+    </w:p>
+    <w:p>
+      <w:pPr>
+        <w:pStyle w:val="Normal"/>
+        <w:rPr/>
+      </w:pPr>
+      <w:r>
+        <w:rPr/>
+        <w:t xml:space="preserve">That is, the SQL sections </w:t>
+      </w:r>
+      <w:r>
+        <w:rPr>
+          <w:rStyle w:val="Source"/>
+        </w:rPr>
+        <w:t>select</w:t>
+      </w:r>
+      <w:r>
+        <w:rPr/>
+        <w:t xml:space="preserve">, </w:t>
+      </w:r>
+      <w:r>
+        <w:rPr>
+          <w:rStyle w:val="Source"/>
+        </w:rPr>
+        <w:t>from</w:t>
+      </w:r>
+      <w:r>
+        <w:rPr/>
+        <w:t xml:space="preserve"> and </w:t>
+      </w:r>
+      <w:r>
+        <w:rPr>
+          <w:rStyle w:val="Source"/>
+        </w:rPr>
+        <w:t>join</w:t>
+      </w:r>
+      <w:r>
+        <w:rPr/>
+        <w:t xml:space="preserve"> sections are included, but everything else </w:t>
+      </w:r>
+      <w:r>
+        <w:rPr/>
+        <w:t>can</w:t>
+      </w:r>
+      <w:r>
+        <w:rPr/>
+        <w:t xml:space="preserve"> be excluded.</w:t>
       </w:r>
       <w:r>
         <w:rPr/>
         <w:t xml:space="preserve"> </w:t>
       </w:r>
-      <w:r>
-        <w:rPr/>
-        <w:t xml:space="preserve">must </w:t>
-      </w:r>
-      <w:r>
-        <w:rPr/>
-        <w:t xml:space="preserve">be </w:t>
-      </w:r>
-      <w:r>
-        <w:rPr/>
-        <w:t>create</w:t>
-      </w:r>
-      <w:r>
-        <w:rPr/>
-        <w:t>d</w:t>
-      </w:r>
-      <w:r>
-        <w:rPr/>
-        <w:t xml:space="preserve"> using a fully valid SQL </w:t>
-      </w:r>
-      <w:r>
-        <w:rPr>
-          <w:rStyle w:val="Source"/>
-        </w:rPr>
-        <w:t>create view</w:t>
-      </w:r>
-      <w:r>
-        <w:rPr/>
-        <w:t xml:space="preserve"> statement</w:t>
-      </w:r>
-      <w:r>
-        <w:rPr/>
-        <w:t xml:space="preserve"> and there is where the “foundation” and “complement” sections play a key role</w:t>
-      </w:r>
-      <w:r>
-        <w:rPr/>
-        <w:t>. The</w:t>
-      </w:r>
-      <w:r>
-        <w:rPr/>
-        <w:t xml:space="preserve"> foundation sections of the SQL are used when creating the view, while</w:t>
-      </w:r>
-      <w:r>
-        <w:rPr/>
-        <w:t xml:space="preserve"> complement SQL sections are ignored </w:t>
-      </w:r>
-      <w:r>
-        <w:rPr/>
-        <w:t>while creating it</w:t>
-      </w:r>
-      <w:r>
-        <w:rPr/>
-        <w:t>.</w:t>
-      </w:r>
-    </w:p>
-    <w:p>
-      <w:pPr>
-        <w:pStyle w:val="Normal"/>
-        <w:rPr/>
-      </w:pPr>
-      <w:r>
-        <w:rPr/>
-      </w:r>
-    </w:p>
-    <w:p>
-      <w:pPr>
-        <w:pStyle w:val="Normal"/>
-        <w:rPr/>
-      </w:pPr>
-      <w:r>
-        <w:rPr/>
-        <w:t>Therefore, the foundation SQL section</w:t>
-      </w:r>
-      <w:r>
-        <w:rPr>
-          <w:rFonts w:eastAsia="Nimbus Sans L" w:cs="Nimbus Sans L" w:ascii="Nimbus Sans L" w:hAnsi="Nimbus Sans L"/>
-        </w:rPr>
-        <w:t xml:space="preserve">—that is all the SQL code outside the </w:t>
-      </w:r>
-      <w:r>
-        <w:rPr>
-          <w:rStyle w:val="Source"/>
-          <w:rFonts w:eastAsia="Nimbus Sans L" w:cs="Nimbus Sans L"/>
+    </w:p>
+    <w:p>
+      <w:pPr>
+        <w:pStyle w:val="Normal"/>
+        <w:rPr/>
+      </w:pPr>
+      <w:r>
+        <w:rPr/>
+      </w:r>
+    </w:p>
+    <w:p>
+      <w:pPr>
+        <w:pStyle w:val="Normal"/>
+        <w:rPr/>
+      </w:pPr>
+      <w:r>
+        <w:rPr/>
+        <w:t>This is also valid for inner selects such as in:</w:t>
+      </w:r>
+    </w:p>
+    <w:p>
+      <w:pPr>
+        <w:pStyle w:val="Normal"/>
+        <w:rPr/>
+      </w:pPr>
+      <w:r>
+        <w:rPr/>
+      </w:r>
+    </w:p>
+    <w:p>
+      <w:pPr>
+        <w:pStyle w:val="Normal"/>
+        <w:rPr/>
+      </w:pPr>
+      <w:r>
+        <w:rPr>
+          <w:rStyle w:val="Source"/>
+        </w:rPr>
+        <w:t xml:space="preserve">  </w:t>
+      </w:r>
+      <w:r>
+        <w:rPr>
+          <w:rStyle w:val="Source"/>
+        </w:rPr>
+        <w:t xml:space="preserve">select </w:t>
+      </w:r>
+      <w:r>
+        <w:rPr>
+          <w:rStyle w:val="Source"/>
+        </w:rPr>
+        <w:t xml:space="preserve">amount </w:t>
+      </w:r>
+      <w:r>
+        <w:rPr>
+          <w:rStyle w:val="Source"/>
+        </w:rPr>
+        <w:t xml:space="preserve">from </w:t>
+      </w:r>
+      <w:r>
+        <w:rPr>
+          <w:rStyle w:val="Source"/>
+        </w:rPr>
+        <w:t>(</w:t>
+      </w:r>
+    </w:p>
+    <w:p>
+      <w:pPr>
+        <w:pStyle w:val="Normal"/>
+        <w:rPr/>
+      </w:pPr>
+      <w:r>
+        <w:rPr>
+          <w:rStyle w:val="Source"/>
+        </w:rPr>
+        <w:t xml:space="preserve">    </w:t>
+      </w:r>
+      <w:r>
+        <w:rPr>
+          <w:rStyle w:val="Source"/>
+          <w:b/>
+          <w:bCs/>
+        </w:rPr>
+        <w:t xml:space="preserve">select sum(price) as amount from sales </w:t>
+      </w:r>
+    </w:p>
+    <w:p>
+      <w:pPr>
+        <w:pStyle w:val="Normal"/>
+        <w:rPr/>
+      </w:pPr>
+      <w:r>
+        <w:rPr>
+          <w:rStyle w:val="Source"/>
+          <w:b/>
+          <w:bCs/>
+        </w:rPr>
+        <w:t xml:space="preserve">      </w:t>
+      </w:r>
+      <w:r>
+        <w:rPr>
+          <w:rStyle w:val="Source"/>
+          <w:b/>
+          <w:bCs/>
+        </w:rPr>
+        <w:t>{* where sold_by = #{soldBy} *}</w:t>
+      </w:r>
+    </w:p>
+    <w:p>
+      <w:pPr>
+        <w:pStyle w:val="Normal"/>
+        <w:rPr/>
+      </w:pPr>
+      <w:r>
+        <w:rPr>
+          <w:rStyle w:val="Source"/>
+        </w:rPr>
+        <w:t xml:space="preserve">  </w:t>
+      </w:r>
+      <w:r>
+        <w:rPr>
+          <w:rStyle w:val="Source"/>
+        </w:rPr>
+        <w:t>)</w:t>
+      </w:r>
+      <w:r>
+        <w:rPr>
+          <w:rStyle w:val="Source"/>
+        </w:rPr>
+        <w:t xml:space="preserve"> join ... {* </w:t>
+      </w:r>
+      <w:r>
+        <w:rPr>
+          <w:rStyle w:val="Source"/>
+        </w:rPr>
+        <w:t xml:space="preserve">where </w:t>
+      </w:r>
+      <w:r>
+        <w:rPr>
+          <w:rStyle w:val="Source"/>
+        </w:rPr>
+        <w:t>... *}</w:t>
+      </w:r>
+    </w:p>
+    <w:p>
+      <w:pPr>
+        <w:pStyle w:val="Normal"/>
+        <w:rPr/>
+      </w:pPr>
+      <w:r>
+        <w:rPr/>
+      </w:r>
+    </w:p>
+    <w:p>
+      <w:pPr>
+        <w:pStyle w:val="Normal"/>
+        <w:rPr/>
+      </w:pPr>
+      <w:r>
+        <w:rPr/>
+        <w:t xml:space="preserve">Now, if the SQL statement happens to include the delimiters </w:t>
+      </w:r>
+      <w:r>
+        <w:rPr>
+          <w:rStyle w:val="Source"/>
         </w:rPr>
         <w:t>{*</w:t>
       </w:r>
       <w:r>
-        <w:rPr>
-          <w:rFonts w:eastAsia="Nimbus Sans L" w:cs="Nimbus Sans L" w:ascii="Nimbus Sans L" w:hAnsi="Nimbus Sans L"/>
-        </w:rPr>
+        <w:rPr/>
+        <w:t xml:space="preserve"> and/or </w:t>
+      </w:r>
+      <w:r>
+        <w:rPr>
+          <w:rStyle w:val="Source"/>
+        </w:rPr>
+        <w:t>*}</w:t>
+      </w:r>
+      <w:r>
+        <w:rPr/>
+        <w:t xml:space="preserve"> you can specify custom delimiters using the </w:t>
+      </w:r>
+      <w:r>
+        <w:rPr>
+          <w:rStyle w:val="Source"/>
+        </w:rPr>
+        <w:t>complement-start</w:t>
+      </w:r>
+      <w:r>
+        <w:rPr/>
+        <w:t xml:space="preserve"> and/or </w:t>
+      </w:r>
+      <w:r>
+        <w:rPr>
+          <w:rStyle w:val="Source"/>
+        </w:rPr>
+        <w:t>complement-end</w:t>
+      </w:r>
+      <w:r>
+        <w:rPr/>
+        <w:t xml:space="preserve"> attributes of the </w:t>
+      </w:r>
+      <w:r>
+        <w:rPr>
+          <w:rStyle w:val="Source"/>
+        </w:rPr>
+        <w:t>&lt;select&gt;</w:t>
+      </w:r>
+      <w:r>
+        <w:rPr/>
+        <w:t xml:space="preserve"> tag, as in:</w:t>
+      </w:r>
+    </w:p>
+    <w:p>
+      <w:pPr>
+        <w:pStyle w:val="Normal"/>
+        <w:rPr/>
+      </w:pPr>
+      <w:r>
+        <w:rPr/>
+      </w:r>
+    </w:p>
+    <w:p>
+      <w:pPr>
+        <w:pStyle w:val="Normal"/>
+        <w:rPr/>
+      </w:pPr>
+      <w:r>
+        <w:rPr>
+          <w:rStyle w:val="Source"/>
+        </w:rPr>
+        <w:t xml:space="preserve">  </w:t>
+      </w:r>
+      <w:r>
+        <w:rPr>
+          <w:rStyle w:val="Source"/>
+        </w:rPr>
+        <w:t xml:space="preserve">&lt;select java-class-name="RankedEmployee" </w:t>
+      </w:r>
+    </w:p>
+    <w:p>
+      <w:pPr>
+        <w:pStyle w:val="Normal"/>
+        <w:rPr/>
+      </w:pPr>
+      <w:r>
+        <w:rPr>
+          <w:rStyle w:val="Source"/>
+        </w:rPr>
+        <w:t xml:space="preserve">    </w:t>
+      </w:r>
+      <w:r>
+        <w:rPr>
+          <w:rStyle w:val="Source"/>
+        </w:rPr>
+        <w:t>complement-start="//*" complement-end="*//"&gt;</w:t>
+      </w:r>
+    </w:p>
+    <w:p>
+      <w:pPr>
+        <w:pStyle w:val="Normal"/>
+        <w:rPr/>
+      </w:pPr>
+      <w:r>
+        <w:rPr>
+          <w:rStyle w:val="Source"/>
+        </w:rPr>
+        <w:t xml:space="preserve">  </w:t>
+      </w:r>
+      <w:r>
+        <w:rPr>
+          <w:rStyle w:val="Source"/>
+        </w:rPr>
+        <w:t>&lt;![CDATA[</w:t>
+      </w:r>
+    </w:p>
+    <w:p>
+      <w:pPr>
+        <w:pStyle w:val="Normal"/>
+        <w:rPr/>
+      </w:pPr>
+      <w:r>
+        <w:rPr>
+          <w:rStyle w:val="Source"/>
+        </w:rPr>
+        <w:t xml:space="preserve">    </w:t>
+      </w:r>
+      <w:r>
+        <w:rPr>
+          <w:rStyle w:val="Source"/>
+        </w:rPr>
+        <w:t xml:space="preserve">select count(*), avg(sales_price) as price </w:t>
+      </w:r>
+    </w:p>
+    <w:p>
+      <w:pPr>
+        <w:pStyle w:val="Normal"/>
+        <w:rPr/>
+      </w:pPr>
+      <w:r>
+        <w:rPr>
+          <w:rStyle w:val="Source"/>
+        </w:rPr>
+        <w:t xml:space="preserve">      </w:t>
+      </w:r>
+      <w:r>
+        <w:rPr>
+          <w:rStyle w:val="Source"/>
+        </w:rPr>
+        <w:t>from property p</w:t>
+      </w:r>
+    </w:p>
+    <w:p>
+      <w:pPr>
+        <w:pStyle w:val="Normal"/>
+        <w:rPr/>
+      </w:pPr>
+      <w:r>
+        <w:rPr>
+          <w:rStyle w:val="Source"/>
+        </w:rPr>
+        <w:t xml:space="preserve">      </w:t>
+      </w:r>
+      <w:r>
+        <w:rPr>
+          <w:rStyle w:val="Source"/>
+        </w:rPr>
+        <w:t>//*</w:t>
+      </w:r>
+    </w:p>
+    <w:p>
+      <w:pPr>
+        <w:pStyle w:val="Normal"/>
+        <w:rPr/>
+      </w:pPr>
+      <w:r>
+        <w:rPr>
+          <w:rStyle w:val="Source"/>
+        </w:rPr>
+        <w:t xml:space="preserve">      </w:t>
+      </w:r>
+      <w:r>
+        <w:rPr>
+          <w:rStyle w:val="Source"/>
+        </w:rPr>
+        <w:t>where type like '{*' or classification = '*}'</w:t>
+      </w:r>
+    </w:p>
+    <w:p>
+      <w:pPr>
+        <w:pStyle w:val="Normal"/>
+        <w:rPr/>
+      </w:pPr>
+      <w:r>
+        <w:rPr>
+          <w:rStyle w:val="Source"/>
+        </w:rPr>
+        <w:t xml:space="preserve">      </w:t>
+      </w:r>
+      <w:r>
+        <w:rPr>
+          <w:rStyle w:val="Source"/>
+        </w:rPr>
+        <w:t>*//</w:t>
+      </w:r>
+    </w:p>
+    <w:p>
+      <w:pPr>
+        <w:pStyle w:val="Normal"/>
+        <w:rPr/>
+      </w:pPr>
+      <w:r>
+        <w:rPr>
+          <w:rStyle w:val="Source"/>
+        </w:rPr>
+        <w:t xml:space="preserve">  </w:t>
+      </w:r>
+      <w:r>
+        <w:rPr>
+          <w:rStyle w:val="Source"/>
+        </w:rPr>
+        <w:t>]]&gt;</w:t>
+      </w:r>
+    </w:p>
+    <w:p>
+      <w:pPr>
+        <w:pStyle w:val="Normal"/>
+        <w:rPr/>
+      </w:pPr>
+      <w:r>
+        <w:rPr>
+          <w:rStyle w:val="Source"/>
+        </w:rPr>
+        <w:t xml:space="preserve">  </w:t>
+      </w:r>
+      <w:r>
+        <w:rPr>
+          <w:rStyle w:val="Source"/>
+        </w:rPr>
+        <w:t>&lt;/select&gt;</w:t>
+      </w:r>
+    </w:p>
+    <w:p>
+      <w:pPr>
+        <w:pStyle w:val="Normal"/>
+        <w:rPr>
+          <w:rStyle w:val="Source"/>
+        </w:rPr>
+      </w:pPr>
+      <w:r>
+        <w:rPr/>
+      </w:r>
+    </w:p>
+    <w:p>
+      <w:pPr>
+        <w:pStyle w:val="Normal"/>
+        <w:rPr/>
+      </w:pPr>
+      <w:r>
+        <w:rPr/>
+        <w:t>This way, the SQL sections will be correctly interpreted.</w:t>
+      </w:r>
+    </w:p>
+    <w:p>
+      <w:pPr>
+        <w:pStyle w:val="Heading2"/>
+        <w:rPr/>
+      </w:pPr>
+      <w:r>
+        <w:rPr/>
+        <w:t>Columns</w:t>
+      </w:r>
+    </w:p>
+    <w:p>
+      <w:pPr>
+        <w:pStyle w:val="Normal"/>
+        <w:rPr/>
+      </w:pPr>
+      <w:r>
+        <w:rPr/>
+        <w:t xml:space="preserve">The resulting columns of the SQL select are automatically discovered by </w:t>
+      </w:r>
+      <w:r>
+        <w:rPr>
+          <w:lang w:val="zxx" w:eastAsia="zxx" w:bidi="zxx"/>
+        </w:rPr>
+        <w:t>HotRod. T</w:t>
+      </w:r>
+      <w:r>
+        <w:rPr/>
+        <w:t>heir Java names and Java types are based on the resulting name and database type of the column in the result set. This is because a column in the result set may not only correspond to a table or view column, but could also be a runtime expression with a name and valid column type.</w:t>
+      </w:r>
+    </w:p>
+    <w:p>
+      <w:pPr>
+        <w:pStyle w:val="Normal"/>
+        <w:rPr/>
+      </w:pPr>
+      <w:r>
+        <w:rPr/>
+      </w:r>
+    </w:p>
+    <w:p>
+      <w:pPr>
+        <w:pStyle w:val="Normal"/>
+        <w:rPr/>
+      </w:pPr>
+      <w:r>
+        <w:rPr/>
+        <w:t>The result set column names must be all different to each other since they are used to produce the default DAO Java properties names.</w:t>
+      </w:r>
+    </w:p>
+    <w:p>
+      <w:pPr>
+        <w:pStyle w:val="Normal"/>
+        <w:rPr/>
+      </w:pPr>
+      <w:r>
+        <w:rPr/>
+      </w:r>
+    </w:p>
+    <w:p>
+      <w:pPr>
+        <w:pStyle w:val="Normal"/>
+        <w:rPr/>
+      </w:pPr>
+      <w:r>
+        <w:rPr/>
+        <w:t xml:space="preserve">The result set columns are used to produce the default DAO Java properties types, using the same rules used when generating properties for the </w:t>
+      </w:r>
+      <w:r>
+        <w:rPr>
+          <w:rStyle w:val="Source"/>
+        </w:rPr>
+        <w:t>&lt;table&gt;</w:t>
+      </w:r>
+      <w:r>
+        <w:rPr/>
         <w:t xml:space="preserve"> and </w:t>
       </w:r>
       <w:r>
         <w:rPr>
           <w:rStyle w:val="Source"/>
-          <w:rFonts w:eastAsia="Nimbus Sans L" w:cs="Nimbus Sans L"/>
-        </w:rPr>
-        <w:t>*}</w:t>
-      </w:r>
-      <w:r>
-        <w:rPr>
-          <w:rFonts w:eastAsia="Nimbus Sans L" w:cs="Nimbus Sans L" w:ascii="Nimbus Sans L" w:hAnsi="Nimbus Sans L"/>
-        </w:rPr>
-        <w:t xml:space="preserve"> delimiters—</w:t>
-      </w:r>
-      <w:r>
-        <w:rPr/>
-        <w:t xml:space="preserve">must be a valid SQL select statement that can be used to create a view. That is, it cannot have an </w:t>
-      </w:r>
-      <w:r>
-        <w:rPr>
-          <w:rStyle w:val="Source"/>
-        </w:rPr>
-        <w:t>order by</w:t>
-      </w:r>
-      <w:r>
-        <w:rPr/>
-        <w:t xml:space="preserve"> or other SQL sections your database deems unfit for a view.</w:t>
-      </w:r>
-    </w:p>
-    <w:p>
-      <w:pPr>
-        <w:pStyle w:val="Normal"/>
-        <w:rPr/>
-      </w:pPr>
-      <w:r>
-        <w:rPr/>
-      </w:r>
-    </w:p>
-    <w:p>
-      <w:pPr>
-        <w:pStyle w:val="Normal"/>
-        <w:rPr/>
-      </w:pPr>
-      <w:r>
-        <w:rPr/>
-        <w:t>The previous example would generate the following view:</w:t>
+        </w:rPr>
+        <w:t>&lt;view&gt;</w:t>
+      </w:r>
+      <w:r>
+        <w:rPr/>
+        <w:t xml:space="preserve"> tags.</w:t>
+      </w:r>
+    </w:p>
+    <w:p>
+      <w:pPr>
+        <w:pStyle w:val="Normal"/>
+        <w:rPr/>
+      </w:pPr>
+      <w:r>
+        <w:rPr/>
+      </w:r>
+    </w:p>
+    <w:p>
+      <w:pPr>
+        <w:pStyle w:val="Normal"/>
+        <w:rPr/>
+      </w:pPr>
+      <w:r>
+        <w:rPr/>
+        <w:t xml:space="preserve">In most cases the names and types would be suitable for the application. However, if it happens the developer considers a different name or type is better suited for the application requirements he/she can override the default values using a </w:t>
+      </w:r>
+      <w:r>
+        <w:rPr>
+          <w:rStyle w:val="Source"/>
+        </w:rPr>
+        <w:t>&lt;column&gt;</w:t>
+      </w:r>
+      <w:r>
+        <w:rPr/>
+        <w:t xml:space="preserve"> tag. This can be quite useful for cryptic column names, specially on legacy databases.</w:t>
+      </w:r>
+    </w:p>
+    <w:p>
+      <w:pPr>
+        <w:pStyle w:val="Normal"/>
+        <w:rPr/>
+      </w:pPr>
+      <w:r>
+        <w:rPr/>
+      </w:r>
+    </w:p>
+    <w:p>
+      <w:pPr>
+        <w:pStyle w:val="Normal"/>
+        <w:rPr/>
+      </w:pPr>
+      <w:r>
+        <w:rPr/>
+        <w:t xml:space="preserve">A </w:t>
+      </w:r>
+      <w:r>
+        <w:rPr>
+          <w:rStyle w:val="Source"/>
+        </w:rPr>
+        <w:t>&lt;column&gt;</w:t>
+      </w:r>
+      <w:r>
+        <w:rPr/>
+        <w:t xml:space="preserve"> tag can be specified for one or more columns of the result set. If no </w:t>
+      </w:r>
+      <w:r>
+        <w:rPr>
+          <w:rStyle w:val="Source"/>
+        </w:rPr>
+        <w:t>&lt;column&gt;</w:t>
+      </w:r>
+      <w:r>
+        <w:rPr/>
+        <w:t xml:space="preserve"> tag is specified for a column, the default name and type produced by </w:t>
+      </w:r>
+      <w:r>
+        <w:rPr>
+          <w:lang w:val="zxx" w:eastAsia="zxx" w:bidi="zxx"/>
+        </w:rPr>
+        <w:t>HotRod</w:t>
+      </w:r>
+      <w:r>
+        <w:rPr/>
+        <w:t xml:space="preserve"> are used.</w:t>
+      </w:r>
+    </w:p>
+    <w:p>
+      <w:pPr>
+        <w:pStyle w:val="Normal"/>
+        <w:rPr/>
+      </w:pPr>
+      <w:r>
+        <w:rPr/>
+      </w:r>
+    </w:p>
+    <w:p>
+      <w:pPr>
+        <w:pStyle w:val="Normal"/>
+        <w:rPr/>
+      </w:pPr>
+      <w:r>
+        <w:rPr>
+          <w:rStyle w:val="Source"/>
+        </w:rPr>
+        <w:t>&lt;column&gt;</w:t>
+      </w:r>
+      <w:r>
+        <w:rPr/>
+        <w:t xml:space="preserve"> tags need to be added outside the CDATA section. If added inside they don't have any effect while generating the DAO, and will most likely produce a runtime error.</w:t>
+      </w:r>
+    </w:p>
+    <w:p>
+      <w:pPr>
+        <w:pStyle w:val="Normal"/>
+        <w:rPr/>
+      </w:pPr>
+      <w:r>
+        <w:rPr/>
+      </w:r>
+    </w:p>
+    <w:p>
+      <w:pPr>
+        <w:pStyle w:val="Normal"/>
+        <w:rPr/>
+      </w:pPr>
+      <w:r>
+        <w:rPr/>
+        <w:t>The example below shows a column tag superseding the default column name and type.</w:t>
       </w:r>
     </w:p>
     <w:p>
@@ -2477,18 +3563,7 @@
         <w:rPr>
           <w:rStyle w:val="Source"/>
         </w:rPr>
-        <w:t>create view hotrod_temp_view_001 as</w:t>
-      </w:r>
-    </w:p>
-    <w:p>
-      <w:pPr>
-        <w:pStyle w:val="Normal"/>
-        <w:rPr>
-          <w:rStyle w:val="Source"/>
-        </w:rPr>
-      </w:pPr>
-      <w:r>
-        <w:rPr/>
+        <w:t>&lt;select java-class-name="AvailableBook"&gt;</w:t>
       </w:r>
     </w:p>
     <w:p>
@@ -2506,7 +3581,7 @@
         <w:rPr>
           <w:rStyle w:val="Source"/>
         </w:rPr>
-        <w:t>select e.*, r.position from employee e</w:t>
+        <w:t xml:space="preserve">&lt;column name="bkcurpc" java-name="price" </w:t>
       </w:r>
     </w:p>
     <w:p>
@@ -2519,1106 +3594,6 @@
           <w:rStyle w:val="Source"/>
         </w:rPr>
         <w:t xml:space="preserve">      </w:t>
-      </w:r>
-      <w:r>
-        <w:rPr>
-          <w:rStyle w:val="Source"/>
-        </w:rPr>
-        <w:t>left join rank r on (r.employee_id) = (e.id)</w:t>
-      </w:r>
-    </w:p>
-    <w:p>
-      <w:pPr>
-        <w:pStyle w:val="Normal"/>
-        <w:rPr>
-          <w:rStyle w:val="Source"/>
-        </w:rPr>
-      </w:pPr>
-      <w:r>
-        <w:rPr/>
-      </w:r>
-    </w:p>
-    <w:p>
-      <w:pPr>
-        <w:pStyle w:val="Normal"/>
-        <w:rPr/>
-      </w:pPr>
-      <w:r>
-        <w:rPr/>
-        <w:t xml:space="preserve">Note all the complement SQL sections included by </w:t>
-      </w:r>
-      <w:r>
-        <w:rPr>
-          <w:rStyle w:val="Source"/>
-          <w:lang w:eastAsia="zxx" w:bidi="zxx"/>
-        </w:rPr>
-        <w:t>{*</w:t>
-      </w:r>
-      <w:r>
-        <w:rPr/>
-        <w:t xml:space="preserve"> and </w:t>
-      </w:r>
-      <w:r>
-        <w:rPr>
-          <w:rStyle w:val="Source"/>
-        </w:rPr>
-        <w:t>*}</w:t>
-      </w:r>
-      <w:r>
-        <w:rPr/>
-        <w:t xml:space="preserve"> are excluded, so this SQL statement can actually be executed. Once the view is created the column </w:t>
-      </w:r>
-      <w:r>
-        <w:rPr>
-          <w:lang w:val="zxx" w:eastAsia="zxx" w:bidi="zxx"/>
-        </w:rPr>
-        <w:t>metadata</w:t>
-      </w:r>
-      <w:r>
-        <w:rPr/>
-        <w:t xml:space="preserve"> is easily retrieved, and the DAO Java class can be fully produced.</w:t>
-      </w:r>
-    </w:p>
-    <w:p>
-      <w:pPr>
-        <w:pStyle w:val="Normal"/>
-        <w:rPr/>
-      </w:pPr>
-      <w:r>
-        <w:rPr/>
-      </w:r>
-    </w:p>
-    <w:p>
-      <w:pPr>
-        <w:pStyle w:val="Normal"/>
-        <w:rPr/>
-      </w:pPr>
-      <w:r>
-        <w:rPr/>
-        <w:t xml:space="preserve">Also, note the temporary view name is based on the configuration parameter </w:t>
-      </w:r>
-      <w:r>
-        <w:rPr>
-          <w:rStyle w:val="Source"/>
-        </w:rPr>
-        <w:t>temp-view-base-name</w:t>
-      </w:r>
-      <w:r>
-        <w:rPr/>
-        <w:t xml:space="preserve"> on the header section of </w:t>
-      </w:r>
-      <w:r>
-        <w:rPr>
-          <w:lang w:val="zxx" w:eastAsia="zxx" w:bidi="zxx"/>
-        </w:rPr>
-        <w:t>HotRod's</w:t>
-      </w:r>
-      <w:r>
-        <w:rPr/>
-        <w:t xml:space="preserve"> configuration file.</w:t>
-      </w:r>
-    </w:p>
-    <w:p>
-      <w:pPr>
-        <w:pStyle w:val="Normal"/>
-        <w:rPr/>
-      </w:pPr>
-      <w:r>
-        <w:rPr/>
-      </w:r>
-    </w:p>
-    <w:p>
-      <w:pPr>
-        <w:pStyle w:val="Normal"/>
-        <w:rPr/>
-      </w:pPr>
-      <w:r>
-        <w:rPr/>
-        <w:t>Please note t</w:t>
-      </w:r>
-      <w:r>
-        <w:rPr/>
-        <w:t xml:space="preserve">he temporary view is created, used, and removed automatically by </w:t>
-      </w:r>
-      <w:r>
-        <w:rPr>
-          <w:lang w:val="zxx" w:eastAsia="zxx" w:bidi="zxx"/>
-        </w:rPr>
-        <w:t>HotRod</w:t>
-      </w:r>
-      <w:r>
-        <w:rPr>
-          <w:lang w:val="zxx" w:eastAsia="zxx" w:bidi="zxx"/>
-        </w:rPr>
-        <w:t xml:space="preserve"> behind the scenes</w:t>
-      </w:r>
-      <w:r>
-        <w:rPr/>
-        <w:t xml:space="preserve">. Once the code generation </w:t>
-      </w:r>
-      <w:r>
-        <w:rPr/>
-        <w:t xml:space="preserve">is </w:t>
-      </w:r>
-      <w:r>
-        <w:rPr/>
-        <w:t xml:space="preserve">complete the view is </w:t>
-      </w:r>
-      <w:r>
-        <w:rPr/>
-        <w:t xml:space="preserve">automatically </w:t>
-      </w:r>
-      <w:r>
-        <w:rPr/>
-        <w:t>dropped.</w:t>
-      </w:r>
-    </w:p>
-    <w:p>
-      <w:pPr>
-        <w:pStyle w:val="Normal"/>
-        <w:rPr/>
-      </w:pPr>
-      <w:r>
-        <w:rPr/>
-      </w:r>
-    </w:p>
-    <w:p>
-      <w:pPr>
-        <w:pStyle w:val="Normal"/>
-        <w:rPr/>
-      </w:pPr>
-      <w:r>
-        <w:rPr/>
-        <w:t xml:space="preserve">To decide which sections to mark as a complement SQL section consider the following </w:t>
-      </w:r>
-      <w:r>
-        <w:rPr/>
-        <w:t>examples</w:t>
-      </w:r>
-      <w:r>
-        <w:rPr/>
-        <w:t>:</w:t>
-      </w:r>
-    </w:p>
-    <w:p>
-      <w:pPr>
-        <w:pStyle w:val="Normal"/>
-        <w:rPr/>
-      </w:pPr>
-      <w:r>
-        <w:rPr/>
-      </w:r>
-    </w:p>
-    <w:p>
-      <w:pPr>
-        <w:pStyle w:val="Normal"/>
-        <w:rPr/>
-      </w:pPr>
-      <w:r>
-        <w:rPr>
-          <w:rStyle w:val="Source"/>
-        </w:rPr>
-        <w:t xml:space="preserve">  </w:t>
-      </w:r>
-      <w:r>
-        <w:rPr>
-          <w:rStyle w:val="Source"/>
-        </w:rPr>
-        <w:t>select ... from ... join ... {* where ... *}</w:t>
-      </w:r>
-    </w:p>
-    <w:p>
-      <w:pPr>
-        <w:pStyle w:val="Normal"/>
-        <w:rPr>
-          <w:rStyle w:val="Source"/>
-        </w:rPr>
-      </w:pPr>
-      <w:r>
-        <w:rPr/>
-      </w:r>
-    </w:p>
-    <w:p>
-      <w:pPr>
-        <w:pStyle w:val="Normal"/>
-        <w:rPr/>
-      </w:pPr>
-      <w:r>
-        <w:rPr>
-          <w:rStyle w:val="Source"/>
-        </w:rPr>
-        <w:t xml:space="preserve">  </w:t>
-      </w:r>
-      <w:r>
-        <w:rPr>
-          <w:rStyle w:val="Source"/>
-        </w:rPr>
-        <w:t>select ... from ... join ... {* order by ... *}</w:t>
-      </w:r>
-    </w:p>
-    <w:p>
-      <w:pPr>
-        <w:pStyle w:val="Normal"/>
-        <w:rPr>
-          <w:rStyle w:val="Source"/>
-        </w:rPr>
-      </w:pPr>
-      <w:r>
-        <w:rPr/>
-      </w:r>
-    </w:p>
-    <w:p>
-      <w:pPr>
-        <w:pStyle w:val="Normal"/>
-        <w:rPr/>
-      </w:pPr>
-      <w:r>
-        <w:rPr>
-          <w:rStyle w:val="Source"/>
-        </w:rPr>
-        <w:t xml:space="preserve">  </w:t>
-      </w:r>
-      <w:r>
-        <w:rPr>
-          <w:rStyle w:val="Source"/>
-        </w:rPr>
-        <w:t>select ... from ... join ... {* group by ... *}</w:t>
-      </w:r>
-    </w:p>
-    <w:p>
-      <w:pPr>
-        <w:pStyle w:val="Normal"/>
-        <w:rPr>
-          <w:rStyle w:val="Source"/>
-        </w:rPr>
-      </w:pPr>
-      <w:r>
-        <w:rPr/>
-      </w:r>
-    </w:p>
-    <w:p>
-      <w:pPr>
-        <w:pStyle w:val="Normal"/>
-        <w:rPr/>
-      </w:pPr>
-      <w:r>
-        <w:rPr>
-          <w:rStyle w:val="Source"/>
-        </w:rPr>
-        <w:t xml:space="preserve">  </w:t>
-      </w:r>
-      <w:r>
-        <w:rPr>
-          <w:rStyle w:val="Source"/>
-        </w:rPr>
-        <w:t>select ... from ... join ... {* group by ... having ... *}</w:t>
-      </w:r>
-    </w:p>
-    <w:p>
-      <w:pPr>
-        <w:pStyle w:val="Normal"/>
-        <w:rPr>
-          <w:rStyle w:val="Source"/>
-        </w:rPr>
-      </w:pPr>
-      <w:r>
-        <w:rPr/>
-      </w:r>
-    </w:p>
-    <w:p>
-      <w:pPr>
-        <w:pStyle w:val="Normal"/>
-        <w:rPr/>
-      </w:pPr>
-      <w:r>
-        <w:rPr>
-          <w:rStyle w:val="Source"/>
-        </w:rPr>
-        <w:t xml:space="preserve">  </w:t>
-      </w:r>
-      <w:r>
-        <w:rPr>
-          <w:rStyle w:val="Source"/>
-        </w:rPr>
-        <w:t>select ... from ... join ... {* union ... *}</w:t>
-      </w:r>
-    </w:p>
-    <w:p>
-      <w:pPr>
-        <w:pStyle w:val="Normal"/>
-        <w:rPr>
-          <w:rStyle w:val="Source"/>
-        </w:rPr>
-      </w:pPr>
-      <w:r>
-        <w:rPr/>
-      </w:r>
-    </w:p>
-    <w:p>
-      <w:pPr>
-        <w:pStyle w:val="Normal"/>
-        <w:rPr/>
-      </w:pPr>
-      <w:r>
-        <w:rPr>
-          <w:rStyle w:val="Source"/>
-        </w:rPr>
-        <w:t xml:space="preserve">  </w:t>
-      </w:r>
-      <w:r>
-        <w:rPr>
-          <w:rStyle w:val="Source"/>
-        </w:rPr>
-        <w:t>select ... from ... join ... {* intersect ... *}</w:t>
-      </w:r>
-    </w:p>
-    <w:p>
-      <w:pPr>
-        <w:pStyle w:val="Normal"/>
-        <w:rPr>
-          <w:rStyle w:val="Source"/>
-        </w:rPr>
-      </w:pPr>
-      <w:r>
-        <w:rPr/>
-      </w:r>
-    </w:p>
-    <w:p>
-      <w:pPr>
-        <w:pStyle w:val="Normal"/>
-        <w:rPr/>
-      </w:pPr>
-      <w:r>
-        <w:rPr>
-          <w:rStyle w:val="Source"/>
-        </w:rPr>
-        <w:t xml:space="preserve">  </w:t>
-      </w:r>
-      <w:r>
-        <w:rPr>
-          <w:rStyle w:val="Source"/>
-        </w:rPr>
-        <w:t>select ... from ... join ... {* except ... *}</w:t>
-      </w:r>
-    </w:p>
-    <w:p>
-      <w:pPr>
-        <w:pStyle w:val="Normal"/>
-        <w:rPr>
-          <w:rStyle w:val="Source"/>
-        </w:rPr>
-      </w:pPr>
-      <w:r>
-        <w:rPr/>
-      </w:r>
-    </w:p>
-    <w:p>
-      <w:pPr>
-        <w:pStyle w:val="Normal"/>
-        <w:rPr/>
-      </w:pPr>
-      <w:r>
-        <w:rPr>
-          <w:rStyle w:val="Source"/>
-        </w:rPr>
-        <w:t xml:space="preserve">  </w:t>
-      </w:r>
-      <w:r>
-        <w:rPr>
-          <w:rStyle w:val="Source"/>
-        </w:rPr>
-        <w:t>select ... from ... join ... {* where ... order by ...</w:t>
-      </w:r>
-    </w:p>
-    <w:p>
-      <w:pPr>
-        <w:pStyle w:val="Normal"/>
-        <w:rPr/>
-      </w:pPr>
-      <w:r>
-        <w:rPr>
-          <w:rStyle w:val="Source"/>
-        </w:rPr>
-        <w:t xml:space="preserve">      </w:t>
-      </w:r>
-      <w:r>
-        <w:rPr>
-          <w:rStyle w:val="Source"/>
-        </w:rPr>
-        <w:t>group by ... having ... union ... intersect ... except ... *}</w:t>
-      </w:r>
-    </w:p>
-    <w:p>
-      <w:pPr>
-        <w:pStyle w:val="Normal"/>
-        <w:rPr/>
-      </w:pPr>
-      <w:r>
-        <w:rPr/>
-      </w:r>
-    </w:p>
-    <w:p>
-      <w:pPr>
-        <w:pStyle w:val="Normal"/>
-        <w:rPr/>
-      </w:pPr>
-      <w:r>
-        <w:rPr/>
-        <w:t xml:space="preserve">That is, the SQL </w:t>
-      </w:r>
-      <w:r>
-        <w:rPr/>
-        <w:t xml:space="preserve">sections </w:t>
-      </w:r>
-      <w:r>
-        <w:rPr>
-          <w:rStyle w:val="Source"/>
-        </w:rPr>
-        <w:t>select</w:t>
-      </w:r>
-      <w:r>
-        <w:rPr/>
-        <w:t xml:space="preserve">, </w:t>
-      </w:r>
-      <w:r>
-        <w:rPr>
-          <w:rStyle w:val="Source"/>
-        </w:rPr>
-        <w:t>from</w:t>
-      </w:r>
-      <w:r>
-        <w:rPr/>
-        <w:t xml:space="preserve"> and </w:t>
-      </w:r>
-      <w:r>
-        <w:rPr>
-          <w:rStyle w:val="Source"/>
-        </w:rPr>
-        <w:t>join</w:t>
-      </w:r>
-      <w:r>
-        <w:rPr/>
-        <w:t xml:space="preserve"> sections are included, but </w:t>
-      </w:r>
-      <w:r>
-        <w:rPr/>
-        <w:t xml:space="preserve">everything else </w:t>
-      </w:r>
-      <w:r>
-        <w:rPr/>
-        <w:t>should be excluded.</w:t>
-      </w:r>
-    </w:p>
-    <w:p>
-      <w:pPr>
-        <w:pStyle w:val="Normal"/>
-        <w:rPr/>
-      </w:pPr>
-      <w:r>
-        <w:rPr/>
-      </w:r>
-    </w:p>
-    <w:p>
-      <w:pPr>
-        <w:pStyle w:val="Normal"/>
-        <w:rPr/>
-      </w:pPr>
-      <w:r>
-        <w:rPr/>
-        <w:t xml:space="preserve">Now, if the SQL statement happens to include the delimiters </w:t>
-      </w:r>
-      <w:r>
-        <w:rPr>
-          <w:rStyle w:val="Source"/>
-        </w:rPr>
-        <w:t>{*</w:t>
-      </w:r>
-      <w:r>
-        <w:rPr/>
-        <w:t xml:space="preserve"> and/or </w:t>
-      </w:r>
-      <w:r>
-        <w:rPr>
-          <w:rStyle w:val="Source"/>
-        </w:rPr>
-        <w:t>*}</w:t>
-      </w:r>
-      <w:r>
-        <w:rPr/>
-        <w:t xml:space="preserve"> you can specify custom delimiters using the </w:t>
-      </w:r>
-      <w:r>
-        <w:rPr>
-          <w:rStyle w:val="Source"/>
-        </w:rPr>
-        <w:t>complement-start</w:t>
-      </w:r>
-      <w:r>
-        <w:rPr/>
-        <w:t xml:space="preserve"> and/or </w:t>
-      </w:r>
-      <w:r>
-        <w:rPr>
-          <w:rStyle w:val="Source"/>
-        </w:rPr>
-        <w:t>complement-end</w:t>
-      </w:r>
-      <w:r>
-        <w:rPr/>
-        <w:t xml:space="preserve"> attributes of the </w:t>
-      </w:r>
-      <w:r>
-        <w:rPr>
-          <w:rStyle w:val="Source"/>
-        </w:rPr>
-        <w:t>&lt;select&gt;</w:t>
-      </w:r>
-      <w:r>
-        <w:rPr/>
-        <w:t xml:space="preserve"> tag, as in:</w:t>
-      </w:r>
-    </w:p>
-    <w:p>
-      <w:pPr>
-        <w:pStyle w:val="Normal"/>
-        <w:rPr/>
-      </w:pPr>
-      <w:r>
-        <w:rPr/>
-      </w:r>
-    </w:p>
-    <w:p>
-      <w:pPr>
-        <w:pStyle w:val="Normal"/>
-        <w:rPr/>
-      </w:pPr>
-      <w:r>
-        <w:rPr>
-          <w:rStyle w:val="Source"/>
-        </w:rPr>
-        <w:t xml:space="preserve">  </w:t>
-      </w:r>
-      <w:r>
-        <w:rPr>
-          <w:rStyle w:val="Source"/>
-        </w:rPr>
-        <w:t xml:space="preserve">&lt;select java-class-name="RankedEmployee" </w:t>
-      </w:r>
-    </w:p>
-    <w:p>
-      <w:pPr>
-        <w:pStyle w:val="Normal"/>
-        <w:rPr/>
-      </w:pPr>
-      <w:r>
-        <w:rPr>
-          <w:rStyle w:val="Source"/>
-        </w:rPr>
-        <w:t xml:space="preserve">    </w:t>
-      </w:r>
-      <w:r>
-        <w:rPr>
-          <w:rStyle w:val="Source"/>
-        </w:rPr>
-        <w:t>complement-start="//*" complement-end="*//"&gt;</w:t>
-      </w:r>
-    </w:p>
-    <w:p>
-      <w:pPr>
-        <w:pStyle w:val="Normal"/>
-        <w:rPr/>
-      </w:pPr>
-      <w:r>
-        <w:rPr>
-          <w:rStyle w:val="Source"/>
-        </w:rPr>
-        <w:t xml:space="preserve">  </w:t>
-      </w:r>
-      <w:r>
-        <w:rPr>
-          <w:rStyle w:val="Source"/>
-        </w:rPr>
-        <w:t>&lt;![CDATA[</w:t>
-      </w:r>
-    </w:p>
-    <w:p>
-      <w:pPr>
-        <w:pStyle w:val="Normal"/>
-        <w:rPr/>
-      </w:pPr>
-      <w:r>
-        <w:rPr>
-          <w:rStyle w:val="Source"/>
-        </w:rPr>
-        <w:t xml:space="preserve">    </w:t>
-      </w:r>
-      <w:r>
-        <w:rPr>
-          <w:rStyle w:val="Source"/>
-        </w:rPr>
-        <w:t xml:space="preserve">select count(*), avg(sales_price) as price </w:t>
-      </w:r>
-    </w:p>
-    <w:p>
-      <w:pPr>
-        <w:pStyle w:val="Normal"/>
-        <w:rPr/>
-      </w:pPr>
-      <w:r>
-        <w:rPr>
-          <w:rStyle w:val="Source"/>
-        </w:rPr>
-        <w:t xml:space="preserve">      </w:t>
-      </w:r>
-      <w:r>
-        <w:rPr>
-          <w:rStyle w:val="Source"/>
-        </w:rPr>
-        <w:t>from property p</w:t>
-      </w:r>
-    </w:p>
-    <w:p>
-      <w:pPr>
-        <w:pStyle w:val="Normal"/>
-        <w:rPr/>
-      </w:pPr>
-      <w:r>
-        <w:rPr>
-          <w:rStyle w:val="Source"/>
-        </w:rPr>
-        <w:t xml:space="preserve">      </w:t>
-      </w:r>
-      <w:r>
-        <w:rPr>
-          <w:rStyle w:val="Source"/>
-        </w:rPr>
-        <w:t>//*</w:t>
-      </w:r>
-    </w:p>
-    <w:p>
-      <w:pPr>
-        <w:pStyle w:val="Normal"/>
-        <w:rPr/>
-      </w:pPr>
-      <w:r>
-        <w:rPr>
-          <w:rStyle w:val="Source"/>
-        </w:rPr>
-        <w:t xml:space="preserve">      </w:t>
-      </w:r>
-      <w:r>
-        <w:rPr>
-          <w:rStyle w:val="Source"/>
-        </w:rPr>
-        <w:t>where type like '{*' or classification = '*}'</w:t>
-      </w:r>
-    </w:p>
-    <w:p>
-      <w:pPr>
-        <w:pStyle w:val="Normal"/>
-        <w:rPr/>
-      </w:pPr>
-      <w:r>
-        <w:rPr>
-          <w:rStyle w:val="Source"/>
-        </w:rPr>
-        <w:t xml:space="preserve">      </w:t>
-      </w:r>
-      <w:r>
-        <w:rPr>
-          <w:rStyle w:val="Source"/>
-        </w:rPr>
-        <w:t>*//</w:t>
-      </w:r>
-    </w:p>
-    <w:p>
-      <w:pPr>
-        <w:pStyle w:val="Normal"/>
-        <w:rPr/>
-      </w:pPr>
-      <w:r>
-        <w:rPr>
-          <w:rStyle w:val="Source"/>
-        </w:rPr>
-        <w:t xml:space="preserve">  </w:t>
-      </w:r>
-      <w:r>
-        <w:rPr>
-          <w:rStyle w:val="Source"/>
-        </w:rPr>
-        <w:t>]]&gt;</w:t>
-      </w:r>
-    </w:p>
-    <w:p>
-      <w:pPr>
-        <w:pStyle w:val="Normal"/>
-        <w:rPr/>
-      </w:pPr>
-      <w:r>
-        <w:rPr>
-          <w:rStyle w:val="Source"/>
-        </w:rPr>
-        <w:t xml:space="preserve">  </w:t>
-      </w:r>
-      <w:r>
-        <w:rPr>
-          <w:rStyle w:val="Source"/>
-        </w:rPr>
-        <w:t>&lt;/select&gt;</w:t>
-      </w:r>
-    </w:p>
-    <w:p>
-      <w:pPr>
-        <w:pStyle w:val="Normal"/>
-        <w:rPr>
-          <w:rStyle w:val="Source"/>
-        </w:rPr>
-      </w:pPr>
-      <w:r>
-        <w:rPr/>
-      </w:r>
-    </w:p>
-    <w:p>
-      <w:pPr>
-        <w:pStyle w:val="Normal"/>
-        <w:rPr/>
-      </w:pPr>
-      <w:r>
-        <w:rPr/>
-        <w:t>This way, the SQL sections will be correctly interpreted.</w:t>
-      </w:r>
-    </w:p>
-    <w:p>
-      <w:pPr>
-        <w:pStyle w:val="Heading2"/>
-        <w:rPr/>
-      </w:pPr>
-      <w:r>
-        <w:rPr/>
-        <w:t>Columns</w:t>
-      </w:r>
-    </w:p>
-    <w:p>
-      <w:pPr>
-        <w:pStyle w:val="Normal"/>
-        <w:rPr/>
-      </w:pPr>
-      <w:r>
-        <w:rPr/>
-        <w:t xml:space="preserve">The resulting columns of the SQL select are automatically discovered by </w:t>
-      </w:r>
-      <w:r>
-        <w:rPr>
-          <w:lang w:val="zxx" w:eastAsia="zxx" w:bidi="zxx"/>
-        </w:rPr>
-        <w:t>HotRod</w:t>
-      </w:r>
-      <w:r>
-        <w:rPr>
-          <w:lang w:val="zxx" w:eastAsia="zxx" w:bidi="zxx"/>
-        </w:rPr>
-        <w:t>. T</w:t>
-      </w:r>
-      <w:r>
-        <w:rPr/>
-        <w:t>heir Java names and Java types are based on the resulting name and database type of the column in the result set. Th</w:t>
-      </w:r>
-      <w:r>
-        <w:rPr/>
-        <w:t xml:space="preserve">is is because </w:t>
-      </w:r>
-      <w:r>
-        <w:rPr/>
-        <w:t xml:space="preserve">a column in the result set may not </w:t>
-      </w:r>
-      <w:r>
-        <w:rPr/>
-        <w:t xml:space="preserve">only </w:t>
-      </w:r>
-      <w:r>
-        <w:rPr/>
-        <w:t xml:space="preserve">correspond to a table or view column, but could also be a runtime expression with a name and </w:t>
-      </w:r>
-      <w:r>
-        <w:rPr/>
-        <w:t xml:space="preserve">valid </w:t>
-      </w:r>
-      <w:r>
-        <w:rPr/>
-        <w:t>column type.</w:t>
-      </w:r>
-    </w:p>
-    <w:p>
-      <w:pPr>
-        <w:pStyle w:val="Normal"/>
-        <w:rPr/>
-      </w:pPr>
-      <w:r>
-        <w:rPr/>
-      </w:r>
-    </w:p>
-    <w:p>
-      <w:pPr>
-        <w:pStyle w:val="Normal"/>
-        <w:rPr/>
-      </w:pPr>
-      <w:r>
-        <w:rPr/>
-        <w:t>The result set column names must be all different to each other since they are used to produce the default DAO Java properties names.</w:t>
-      </w:r>
-    </w:p>
-    <w:p>
-      <w:pPr>
-        <w:pStyle w:val="Normal"/>
-        <w:rPr/>
-      </w:pPr>
-      <w:r>
-        <w:rPr/>
-      </w:r>
-    </w:p>
-    <w:p>
-      <w:pPr>
-        <w:pStyle w:val="Normal"/>
-        <w:rPr/>
-      </w:pPr>
-      <w:r>
-        <w:rPr/>
-        <w:t>The result set column</w:t>
-      </w:r>
-      <w:r>
-        <w:rPr/>
-        <w:t>s</w:t>
-      </w:r>
-      <w:r>
-        <w:rPr/>
-        <w:t xml:space="preserve"> are used to produce the default DAO Java properties types, using the same rules used when generating properties for the </w:t>
-      </w:r>
-      <w:r>
-        <w:rPr>
-          <w:rStyle w:val="Source"/>
-        </w:rPr>
-        <w:t>&lt;table&gt;</w:t>
-      </w:r>
-      <w:r>
-        <w:rPr/>
-        <w:t xml:space="preserve"> and </w:t>
-      </w:r>
-      <w:r>
-        <w:rPr>
-          <w:rStyle w:val="Source"/>
-        </w:rPr>
-        <w:t>&lt;view&gt;</w:t>
-      </w:r>
-      <w:r>
-        <w:rPr/>
-        <w:t xml:space="preserve"> tags.</w:t>
-      </w:r>
-    </w:p>
-    <w:p>
-      <w:pPr>
-        <w:pStyle w:val="Normal"/>
-        <w:rPr/>
-      </w:pPr>
-      <w:r>
-        <w:rPr/>
-      </w:r>
-    </w:p>
-    <w:p>
-      <w:pPr>
-        <w:pStyle w:val="Normal"/>
-        <w:rPr/>
-      </w:pPr>
-      <w:r>
-        <w:rPr/>
-        <w:t xml:space="preserve">In most cases the names and types would be suitable for the application. However, if it happens the developer considers a different name or type is better suited for the application requirements he/she can override the default values using a </w:t>
-      </w:r>
-      <w:r>
-        <w:rPr>
-          <w:rStyle w:val="Source"/>
-        </w:rPr>
-        <w:t>&lt;column&gt;</w:t>
-      </w:r>
-      <w:r>
-        <w:rPr/>
-        <w:t xml:space="preserve"> tag. This can be quite useful for cryptic column names, specially on legacy databases.</w:t>
-      </w:r>
-    </w:p>
-    <w:p>
-      <w:pPr>
-        <w:pStyle w:val="Normal"/>
-        <w:rPr/>
-      </w:pPr>
-      <w:r>
-        <w:rPr/>
-      </w:r>
-    </w:p>
-    <w:p>
-      <w:pPr>
-        <w:pStyle w:val="Normal"/>
-        <w:rPr/>
-      </w:pPr>
-      <w:r>
-        <w:rPr/>
-        <w:t xml:space="preserve">A </w:t>
-      </w:r>
-      <w:r>
-        <w:rPr>
-          <w:rStyle w:val="Source"/>
-        </w:rPr>
-        <w:t>&lt;column&gt;</w:t>
-      </w:r>
-      <w:r>
-        <w:rPr/>
-        <w:t xml:space="preserve"> tag can be specified for one or more columns of the result set. If no </w:t>
-      </w:r>
-      <w:r>
-        <w:rPr>
-          <w:rStyle w:val="Source"/>
-        </w:rPr>
-        <w:t>&lt;column&gt;</w:t>
-      </w:r>
-      <w:r>
-        <w:rPr/>
-        <w:t xml:space="preserve"> tag is specified for a column, the default name and type produced by </w:t>
-      </w:r>
-      <w:r>
-        <w:rPr>
-          <w:lang w:val="zxx" w:eastAsia="zxx" w:bidi="zxx"/>
-        </w:rPr>
-        <w:t>HotRod</w:t>
-      </w:r>
-      <w:r>
-        <w:rPr/>
-        <w:t xml:space="preserve"> are used.</w:t>
-      </w:r>
-    </w:p>
-    <w:p>
-      <w:pPr>
-        <w:pStyle w:val="Normal"/>
-        <w:rPr/>
-      </w:pPr>
-      <w:r>
-        <w:rPr/>
-      </w:r>
-    </w:p>
-    <w:p>
-      <w:pPr>
-        <w:pStyle w:val="Normal"/>
-        <w:rPr/>
-      </w:pPr>
-      <w:r>
-        <w:rPr>
-          <w:rStyle w:val="Source"/>
-        </w:rPr>
-        <w:t>&lt;column&gt;</w:t>
-      </w:r>
-      <w:r>
-        <w:rPr/>
-        <w:t xml:space="preserve"> tags need to be added outside the CDATA section. If added inside they don't have any effect while generating the DAO, and will most like</w:t>
-      </w:r>
-      <w:r>
-        <w:rPr/>
-        <w:t>ly</w:t>
-      </w:r>
-      <w:r>
-        <w:rPr/>
-        <w:t xml:space="preserve"> produce a runtime error.</w:t>
-      </w:r>
-    </w:p>
-    <w:p>
-      <w:pPr>
-        <w:pStyle w:val="Normal"/>
-        <w:rPr/>
-      </w:pPr>
-      <w:r>
-        <w:rPr/>
-      </w:r>
-    </w:p>
-    <w:p>
-      <w:pPr>
-        <w:pStyle w:val="Normal"/>
-        <w:rPr/>
-      </w:pPr>
-      <w:r>
-        <w:rPr/>
-        <w:t>The example below show</w:t>
-      </w:r>
-      <w:r>
-        <w:rPr/>
-        <w:t>s</w:t>
-      </w:r>
-      <w:r>
-        <w:rPr/>
-        <w:t xml:space="preserve"> a column tag superseding the default column name and type.</w:t>
-      </w:r>
-    </w:p>
-    <w:p>
-      <w:pPr>
-        <w:pStyle w:val="Normal"/>
-        <w:rPr/>
-      </w:pPr>
-      <w:r>
-        <w:rPr/>
-      </w:r>
-    </w:p>
-    <w:p>
-      <w:pPr>
-        <w:pStyle w:val="Normal"/>
-        <w:rPr/>
-      </w:pPr>
-      <w:r>
-        <w:rPr>
-          <w:rStyle w:val="Source"/>
-        </w:rPr>
-        <w:t xml:space="preserve">  </w:t>
-      </w:r>
-      <w:r>
-        <w:rPr>
-          <w:rStyle w:val="Source"/>
-        </w:rPr>
-        <w:t>&lt;select java-class-name="AvailableBook"&gt;</w:t>
-      </w:r>
-    </w:p>
-    <w:p>
-      <w:pPr>
-        <w:pStyle w:val="Normal"/>
-        <w:rPr/>
-      </w:pPr>
-      <w:r>
-        <w:rPr>
-          <w:rStyle w:val="Source"/>
-        </w:rPr>
-        <w:t xml:space="preserve">  </w:t>
-      </w:r>
-      <w:r>
-        <w:rPr>
-          <w:rStyle w:val="Source"/>
-        </w:rPr>
-        <w:t xml:space="preserve">  </w:t>
-      </w:r>
-      <w:r>
-        <w:rPr>
-          <w:rStyle w:val="Source"/>
-        </w:rPr>
-        <w:t xml:space="preserve">&lt;column name="bkcurpc" java-name="price" </w:t>
-      </w:r>
-    </w:p>
-    <w:p>
-      <w:pPr>
-        <w:pStyle w:val="Normal"/>
-        <w:rPr/>
-      </w:pPr>
-      <w:r>
-        <w:rPr>
-          <w:rStyle w:val="Source"/>
-        </w:rPr>
-        <w:t xml:space="preserve">  </w:t>
-      </w:r>
-      <w:r>
-        <w:rPr>
-          <w:rStyle w:val="Source"/>
-        </w:rPr>
-        <w:t xml:space="preserve">    </w:t>
       </w:r>
       <w:r>
         <w:rPr>
@@ -3853,15 +3828,7 @@
       </w:r>
       <w:r>
         <w:rPr/>
-        <w:t xml:space="preserve"> column type with two decimals </w:t>
-      </w:r>
-      <w:r>
-        <w:rPr/>
-        <w:t xml:space="preserve">(not shown in the example) </w:t>
-      </w:r>
-      <w:r>
-        <w:rPr/>
-        <w:t xml:space="preserve">that </w:t>
+        <w:t xml:space="preserve"> column type with two decimals (not shown in the example) that </w:t>
       </w:r>
       <w:r>
         <w:rPr>
@@ -3871,15 +3838,7 @@
       </w:r>
       <w:r>
         <w:rPr/>
-        <w:t xml:space="preserve"> </w:t>
-      </w:r>
-      <w:r>
-        <w:rPr/>
-        <w:t xml:space="preserve">would </w:t>
-      </w:r>
-      <w:r>
-        <w:rPr/>
-        <w:t xml:space="preserve">treat by default as a </w:t>
+        <w:t xml:space="preserve"> would treat by default as a </w:t>
       </w:r>
       <w:r>
         <w:rPr>
@@ -3913,11 +3872,7 @@
       </w:pPr>
       <w:r>
         <w:rPr/>
-        <w:t>Finally, t</w:t>
-      </w:r>
-      <w:r>
-        <w:rPr/>
-        <w:t xml:space="preserve">he </w:t>
+        <w:t xml:space="preserve">Finally, the </w:t>
       </w:r>
       <w:r>
         <w:rPr>
@@ -3977,15 +3932,7 @@
       </w:r>
       <w:r>
         <w:rPr/>
-        <w:t xml:space="preserve"> tag to apply parameter values to SQL statements and execute them. However, we haven't seen the SQL statement changing its </w:t>
-      </w:r>
-      <w:r>
-        <w:rPr/>
-        <w:t xml:space="preserve">internal </w:t>
-      </w:r>
-      <w:r>
-        <w:rPr/>
-        <w:t>structure.</w:t>
+        <w:t xml:space="preserve"> tag to apply parameter values to SQL statements and execute them. However, we haven't seen the SQL statement changing its internal structure.</w:t>
       </w:r>
     </w:p>
     <w:p>
@@ -4024,38 +3971,26 @@
       </w:r>
       <w:r>
         <w:rPr/>
-        <w:t xml:space="preserve"> provides dynamic SQL capabilities</w:t>
-      </w:r>
-      <w:r>
-        <w:rPr/>
-        <w:t>, that allow the SQL statement to change at runtime depending on the specified parameter values.</w:t>
-      </w:r>
-    </w:p>
-    <w:p>
-      <w:pPr>
-        <w:pStyle w:val="Normal"/>
-        <w:rPr/>
-      </w:pPr>
-      <w:r>
-        <w:rPr/>
-      </w:r>
-    </w:p>
-    <w:p>
-      <w:pPr>
-        <w:pStyle w:val="Normal"/>
-        <w:rPr/>
-      </w:pPr>
-      <w:r>
-        <w:rPr/>
-        <w:t>The following example shows a SQL select that adds fragments to the SQL statement to filter and order rows</w:t>
-      </w:r>
-      <w:r>
-        <w:rPr/>
-        <w:t xml:space="preserve"> conditionally</w:t>
-      </w:r>
-      <w:r>
-        <w:rPr/>
-        <w:t>:</w:t>
+        <w:t xml:space="preserve"> provides dynamic SQL capabilities, that allow the SQL statement to change at runtime depending on the specified parameter values.</w:t>
+      </w:r>
+    </w:p>
+    <w:p>
+      <w:pPr>
+        <w:pStyle w:val="Normal"/>
+        <w:rPr/>
+      </w:pPr>
+      <w:r>
+        <w:rPr/>
+      </w:r>
+    </w:p>
+    <w:p>
+      <w:pPr>
+        <w:pStyle w:val="Normal"/>
+        <w:rPr/>
+      </w:pPr>
+      <w:r>
+        <w:rPr/>
+        <w:t>The following example shows a SQL select that adds fragments to the SQL statement to filter and order rows conditionally:</w:t>
       </w:r>
     </w:p>
     <w:p>
@@ -4534,7 +4469,7 @@
       <w:fldChar w:fldCharType="separate"/>
     </w:r>
     <w:r>
-      <w:t>4</w:t>
+      <w:t>7</w:t>
     </w:r>
     <w:r>
       <w:fldChar w:fldCharType="end"/>
@@ -5341,6 +5276,13 @@
       <w:rFonts w:cs="OpenSymbol"/>
     </w:rPr>
   </w:style>
+  <w:style w:type="character" w:styleId="ListLabel16">
+    <w:name w:val="ListLabel 16"/>
+    <w:qFormat/>
+    <w:rPr>
+      <w:rFonts w:cs="OpenSymbol"/>
+    </w:rPr>
+  </w:style>
   <w:style w:type="paragraph" w:styleId="Heading">
     <w:name w:val="Heading"/>
     <w:basedOn w:val="Normal"/>

</xml_diff>

<commit_message>
HOT-56 - Web site ready to publish.
</commit_message>
<xml_diff>
--- a/hotrod/docs/release-3.0/11.09-selects.docx
+++ b/hotrod/docs/release-3.0/11.09-selects.docx
@@ -119,7 +119,19 @@
         <w:rPr>
           <w:rStyle w:val="Source"/>
         </w:rPr>
-        <w:t>&lt;update&gt;</w:t>
+        <w:t>&lt;</w:t>
+      </w:r>
+      <w:r>
+        <w:rPr>
+          <w:rStyle w:val="Source"/>
+        </w:rPr>
+        <w:t>query</w:t>
+      </w:r>
+      <w:r>
+        <w:rPr>
+          <w:rStyle w:val="Source"/>
+        </w:rPr>
+        <w:t>&gt;</w:t>
       </w:r>
       <w:r>
         <w:rPr/>
@@ -221,7 +233,7 @@
       <w:tblPr>
         <w:tblW w:w="9975" w:type="dxa"/>
         <w:jc w:val="left"/>
-        <w:tblInd w:w="8" w:type="dxa"/>
+        <w:tblInd w:w="6" w:type="dxa"/>
         <w:tblBorders>
           <w:top w:val="single" w:sz="2" w:space="0" w:color="000001"/>
           <w:left w:val="single" w:sz="2" w:space="0" w:color="000001"/>
@@ -2804,8 +2816,8 @@
           <w:rStyle w:val="Source"/>
         </w:rPr>
       </w:pPr>
-      <w:bookmarkStart w:id="4" w:name="__DdeLink__531_736650168"/>
-      <w:bookmarkStart w:id="5" w:name="__DdeLink__531_736650168"/>
+      <w:bookmarkStart w:id="4" w:name="__DdeLink__531_7366501681"/>
+      <w:bookmarkStart w:id="5" w:name="__DdeLink__531_7366501681"/>
       <w:bookmarkEnd w:id="5"/>
       <w:r>
         <w:rPr/>
@@ -2893,19 +2905,7 @@
       </w:r>
       <w:r>
         <w:rPr/>
-        <w:t xml:space="preserve"> sections are included, but everything else </w:t>
-      </w:r>
-      <w:r>
-        <w:rPr/>
-        <w:t>can</w:t>
-      </w:r>
-      <w:r>
-        <w:rPr/>
-        <w:t xml:space="preserve"> be excluded.</w:t>
-      </w:r>
-      <w:r>
-        <w:rPr/>
-        <w:t xml:space="preserve"> </w:t>
+        <w:t xml:space="preserve"> sections are included, but everything else can be excluded. </w:t>
       </w:r>
     </w:p>
     <w:p>
@@ -2951,25 +2951,7 @@
         <w:rPr>
           <w:rStyle w:val="Source"/>
         </w:rPr>
-        <w:t xml:space="preserve">select </w:t>
-      </w:r>
-      <w:r>
-        <w:rPr>
-          <w:rStyle w:val="Source"/>
-        </w:rPr>
-        <w:t xml:space="preserve">amount </w:t>
-      </w:r>
-      <w:r>
-        <w:rPr>
-          <w:rStyle w:val="Source"/>
-        </w:rPr>
-        <w:t xml:space="preserve">from </w:t>
-      </w:r>
-      <w:r>
-        <w:rPr>
-          <w:rStyle w:val="Source"/>
-        </w:rPr>
-        <w:t>(</w:t>
+        <w:t>select amount from (</w:t>
       </w:r>
     </w:p>
     <w:p>
@@ -3029,25 +3011,7 @@
         <w:rPr>
           <w:rStyle w:val="Source"/>
         </w:rPr>
-        <w:t>)</w:t>
-      </w:r>
-      <w:r>
-        <w:rPr>
-          <w:rStyle w:val="Source"/>
-        </w:rPr>
-        <w:t xml:space="preserve"> join ... {* </w:t>
-      </w:r>
-      <w:r>
-        <w:rPr>
-          <w:rStyle w:val="Source"/>
-        </w:rPr>
-        <w:t xml:space="preserve">where </w:t>
-      </w:r>
-      <w:r>
-        <w:rPr>
-          <w:rStyle w:val="Source"/>
-        </w:rPr>
-        <w:t>... *}</w:t>
+        <w:t>) join ... {* where ... *}</w:t>
       </w:r>
     </w:p>
     <w:p>
@@ -4285,7 +4249,23 @@
           <w:sz w:val="20"/>
           <w:szCs w:val="20"/>
         </w:rPr>
-        <w:t>&lt;/update&gt;</w:t>
+        <w:t>&lt;/</w:t>
+      </w:r>
+      <w:r>
+        <w:rPr>
+          <w:rStyle w:val="Source"/>
+          <w:sz w:val="20"/>
+          <w:szCs w:val="20"/>
+        </w:rPr>
+        <w:t>select</w:t>
+      </w:r>
+      <w:r>
+        <w:rPr>
+          <w:rStyle w:val="Source"/>
+          <w:sz w:val="20"/>
+          <w:szCs w:val="20"/>
+        </w:rPr>
+        <w:t>&gt;</w:t>
       </w:r>
     </w:p>
     <w:p>
@@ -4411,7 +4391,19 @@
         <w:rPr>
           <w:rStyle w:val="Source"/>
         </w:rPr>
-        <w:t>&lt;update&gt;</w:t>
+        <w:t>&lt;</w:t>
+      </w:r>
+      <w:r>
+        <w:rPr>
+          <w:rStyle w:val="Source"/>
+        </w:rPr>
+        <w:t>query</w:t>
+      </w:r>
+      <w:r>
+        <w:rPr>
+          <w:rStyle w:val="Source"/>
+        </w:rPr>
+        <w:t>&gt;</w:t>
       </w:r>
       <w:r>
         <w:rPr/>
@@ -4469,7 +4461,7 @@
       <w:fldChar w:fldCharType="separate"/>
     </w:r>
     <w:r>
-      <w:t>7</w:t>
+      <w:t>5</w:t>
     </w:r>
     <w:r>
       <w:fldChar w:fldCharType="end"/>
@@ -5283,6 +5275,13 @@
       <w:rFonts w:cs="OpenSymbol"/>
     </w:rPr>
   </w:style>
+  <w:style w:type="character" w:styleId="ListLabel17">
+    <w:name w:val="ListLabel 17"/>
+    <w:qFormat/>
+    <w:rPr>
+      <w:rFonts w:cs="OpenSymbol"/>
+    </w:rPr>
+  </w:style>
   <w:style w:type="paragraph" w:styleId="Heading">
     <w:name w:val="Heading"/>
     <w:basedOn w:val="Normal"/>

</xml_diff>